<commit_message>
remove git ignore caches
</commit_message>
<xml_diff>
--- a/ImportExpore.API/bin/Debug/net5.0/Templates/Refund/TaxRefund.docx
+++ b/ImportExpore.API/bin/Debug/net5.0/Templates/Refund/TaxRefund.docx
@@ -214,7 +214,6 @@
                 <w:lang w:val="en-US"/>
               </w:rPr>
             </w:pPr>
-            <w:proofErr w:type="spellStart"/>
             <w:r>
               <w:rPr>
                 <w:rFonts w:ascii="Arial" w:hAnsi="Arial" w:cs="Arial"/>
@@ -225,35 +224,8 @@
                 <w:highlight w:val="yellow"/>
                 <w:lang w:val="en-US"/>
               </w:rPr>
-              <w:t>Đồng</w:t>
-            </w:r>
-            <w:proofErr w:type="spellEnd"/>
-            <w:r>
-              <w:rPr>
-                <w:rFonts w:ascii="Arial" w:hAnsi="Arial" w:cs="Arial"/>
-                <w:i/>
-                <w:color w:val="auto"/>
-                <w:sz w:val="20"/>
-                <w:szCs w:val="20"/>
-                <w:highlight w:val="yellow"/>
-                <w:lang w:val="en-US"/>
-              </w:rPr>
-              <w:t xml:space="preserve"> </w:t>
-            </w:r>
-            <w:proofErr w:type="spellStart"/>
-            <w:r>
-              <w:rPr>
-                <w:rFonts w:ascii="Arial" w:hAnsi="Arial" w:cs="Arial"/>
-                <w:i/>
-                <w:color w:val="auto"/>
-                <w:sz w:val="20"/>
-                <w:szCs w:val="20"/>
-                <w:highlight w:val="yellow"/>
-                <w:lang w:val="en-US"/>
-              </w:rPr>
-              <w:t>Nai</w:t>
-            </w:r>
-            <w:proofErr w:type="spellEnd"/>
+              <w:t>Đồng Nai</w:t>
+            </w:r>
             <w:r>
               <w:rPr>
                 <w:rFonts w:ascii="Arial" w:hAnsi="Arial" w:cs="Arial"/>
@@ -1703,57 +1675,15 @@
                 <w:lang w:val="en-US"/>
               </w:rPr>
             </w:pPr>
-            <w:proofErr w:type="spellStart"/>
-            <w:r>
-              <w:rPr>
-                <w:rFonts w:ascii="Arial" w:hAnsi="Arial" w:cs="Arial"/>
-                <w:color w:val="auto"/>
-                <w:sz w:val="20"/>
-                <w:lang w:val="en-US"/>
-              </w:rPr>
-              <w:t>Thuế</w:t>
-            </w:r>
-            <w:proofErr w:type="spellEnd"/>
-            <w:r>
-              <w:rPr>
-                <w:rFonts w:ascii="Arial" w:hAnsi="Arial" w:cs="Arial"/>
-                <w:color w:val="auto"/>
-                <w:sz w:val="20"/>
-                <w:lang w:val="en-US"/>
-              </w:rPr>
-              <w:t xml:space="preserve"> </w:t>
-            </w:r>
-            <w:proofErr w:type="spellStart"/>
-            <w:r>
-              <w:rPr>
-                <w:rFonts w:ascii="Arial" w:hAnsi="Arial" w:cs="Arial"/>
-                <w:color w:val="auto"/>
-                <w:sz w:val="20"/>
-                <w:lang w:val="en-US"/>
-              </w:rPr>
-              <w:t>nhập</w:t>
-            </w:r>
-            <w:proofErr w:type="spellEnd"/>
-            <w:r>
-              <w:rPr>
-                <w:rFonts w:ascii="Arial" w:hAnsi="Arial" w:cs="Arial"/>
-                <w:color w:val="auto"/>
-                <w:sz w:val="20"/>
-                <w:lang w:val="en-US"/>
-              </w:rPr>
-              <w:t xml:space="preserve"> </w:t>
-            </w:r>
-            <w:proofErr w:type="spellStart"/>
-            <w:r>
-              <w:rPr>
-                <w:rFonts w:ascii="Arial" w:hAnsi="Arial" w:cs="Arial"/>
-                <w:color w:val="auto"/>
-                <w:sz w:val="20"/>
-                <w:lang w:val="en-US"/>
-              </w:rPr>
-              <w:t>khẩu</w:t>
-            </w:r>
-            <w:proofErr w:type="spellEnd"/>
+            <w:r>
+              <w:rPr>
+                <w:rFonts w:ascii="Arial" w:hAnsi="Arial" w:cs="Arial"/>
+                <w:color w:val="auto"/>
+                <w:sz w:val="20"/>
+                <w:lang w:val="en-US"/>
+              </w:rPr>
+              <w:t>Thuế nhập khẩu</w:t>
+            </w:r>
           </w:p>
         </w:tc>
         <w:tc>
@@ -2335,97 +2265,15 @@
                 <w:lang w:val="en-US"/>
               </w:rPr>
             </w:pPr>
-            <w:proofErr w:type="spellStart"/>
-            <w:r>
-              <w:rPr>
-                <w:rFonts w:ascii="Arial" w:hAnsi="Arial" w:cs="Arial"/>
-                <w:color w:val="auto"/>
-                <w:sz w:val="20"/>
-                <w:lang w:val="en-US"/>
-              </w:rPr>
-              <w:t>Thuế</w:t>
-            </w:r>
-            <w:proofErr w:type="spellEnd"/>
-            <w:r>
-              <w:rPr>
-                <w:rFonts w:ascii="Arial" w:hAnsi="Arial" w:cs="Arial"/>
-                <w:color w:val="auto"/>
-                <w:sz w:val="20"/>
-                <w:lang w:val="en-US"/>
-              </w:rPr>
-              <w:t xml:space="preserve"> </w:t>
-            </w:r>
-            <w:proofErr w:type="spellStart"/>
-            <w:r>
-              <w:rPr>
-                <w:rFonts w:ascii="Arial" w:hAnsi="Arial" w:cs="Arial"/>
-                <w:color w:val="auto"/>
-                <w:sz w:val="20"/>
-                <w:lang w:val="en-US"/>
-              </w:rPr>
-              <w:t>giá</w:t>
-            </w:r>
-            <w:proofErr w:type="spellEnd"/>
-            <w:r>
-              <w:rPr>
-                <w:rFonts w:ascii="Arial" w:hAnsi="Arial" w:cs="Arial"/>
-                <w:color w:val="auto"/>
-                <w:sz w:val="20"/>
-                <w:lang w:val="en-US"/>
-              </w:rPr>
-              <w:t xml:space="preserve"> </w:t>
-            </w:r>
-            <w:proofErr w:type="spellStart"/>
-            <w:r>
-              <w:rPr>
-                <w:rFonts w:ascii="Arial" w:hAnsi="Arial" w:cs="Arial"/>
-                <w:color w:val="auto"/>
-                <w:sz w:val="20"/>
-                <w:lang w:val="en-US"/>
-              </w:rPr>
-              <w:t>trị</w:t>
-            </w:r>
-            <w:proofErr w:type="spellEnd"/>
-            <w:r>
-              <w:rPr>
-                <w:rFonts w:ascii="Arial" w:hAnsi="Arial" w:cs="Arial"/>
-                <w:color w:val="auto"/>
-                <w:sz w:val="20"/>
-                <w:lang w:val="en-US"/>
-              </w:rPr>
-              <w:t xml:space="preserve"> </w:t>
-            </w:r>
-            <w:proofErr w:type="spellStart"/>
-            <w:r>
-              <w:rPr>
-                <w:rFonts w:ascii="Arial" w:hAnsi="Arial" w:cs="Arial"/>
-                <w:color w:val="auto"/>
-                <w:sz w:val="20"/>
-                <w:lang w:val="en-US"/>
-              </w:rPr>
-              <w:t>gia</w:t>
-            </w:r>
-            <w:proofErr w:type="spellEnd"/>
-            <w:r>
-              <w:rPr>
-                <w:rFonts w:ascii="Arial" w:hAnsi="Arial" w:cs="Arial"/>
-                <w:color w:val="auto"/>
-                <w:sz w:val="20"/>
-                <w:lang w:val="en-US"/>
-              </w:rPr>
-              <w:t xml:space="preserve"> </w:t>
-            </w:r>
-            <w:proofErr w:type="spellStart"/>
-            <w:r>
-              <w:rPr>
-                <w:rFonts w:ascii="Arial" w:hAnsi="Arial" w:cs="Arial"/>
-                <w:color w:val="auto"/>
-                <w:sz w:val="20"/>
-                <w:lang w:val="en-US"/>
-              </w:rPr>
-              <w:t>tăng</w:t>
-            </w:r>
-            <w:proofErr w:type="spellEnd"/>
+            <w:r>
+              <w:rPr>
+                <w:rFonts w:ascii="Arial" w:hAnsi="Arial" w:cs="Arial"/>
+                <w:color w:val="auto"/>
+                <w:sz w:val="20"/>
+                <w:lang w:val="en-US"/>
+              </w:rPr>
+              <w:t>Thuế giá trị gia tăng</w:t>
+            </w:r>
           </w:p>
         </w:tc>
         <w:tc>
@@ -3466,33 +3314,75 @@
           <w:color w:val="auto"/>
           <w:sz w:val="20"/>
         </w:rPr>
-        <w:t xml:space="preserve">Hoàn thuế nộp thừa theo điều 131 thông tư </w:t>
-      </w:r>
-      <w:r>
-        <w:rPr>
-          <w:rFonts w:ascii="Arial" w:hAnsi="Arial" w:cs="Arial"/>
-          <w:sz w:val="18"/>
-          <w:szCs w:val="18"/>
-          <w:shd w:val="clear" w:color="auto" w:fill="FFFFFF"/>
-        </w:rPr>
-        <w:t>38/2015/TT-BTC, được sửa đổi, bổ sung theo</w:t>
-      </w:r>
-      <w:r>
-        <w:rPr>
-          <w:rFonts w:ascii="Arial" w:hAnsi="Arial" w:cs="Arial"/>
-          <w:color w:val="auto"/>
-          <w:sz w:val="20"/>
-        </w:rPr>
-        <w:t xml:space="preserve"> thông tư </w:t>
-      </w:r>
-      <w:r>
-        <w:rPr>
-          <w:rFonts w:ascii="Arial" w:hAnsi="Arial" w:cs="Arial"/>
-          <w:sz w:val="20"/>
-          <w:szCs w:val="20"/>
-          <w:shd w:val="clear" w:color="auto" w:fill="FFFFFF"/>
-        </w:rPr>
-        <w:t>39/2018/TT-BTC</w:t>
+        <w:t xml:space="preserve">Hoàn thuế nộp thừa </w:t>
+      </w:r>
+      <w:r>
+        <w:rPr>
+          <w:rFonts w:ascii="Arial" w:hAnsi="Arial" w:cs="Arial"/>
+          <w:color w:val="auto"/>
+          <w:sz w:val="20"/>
+          <w:lang w:val="en-US"/>
+        </w:rPr>
+        <w:t>do nộp bổ sung C/O form</w:t>
+      </w:r>
+      <w:r>
+        <w:rPr>
+          <w:rFonts w:ascii="Arial" w:hAnsi="Arial" w:cs="Arial"/>
+          <w:color w:val="auto"/>
+          <w:sz w:val="20"/>
+          <w:lang w:val="en-US"/>
+        </w:rPr>
+        <w:t xml:space="preserve"> KV</w:t>
+      </w:r>
+      <w:r>
+        <w:rPr>
+          <w:rFonts w:ascii="Arial" w:hAnsi="Arial" w:cs="Arial"/>
+          <w:color w:val="auto"/>
+          <w:sz w:val="20"/>
+          <w:lang w:val="en-US"/>
+        </w:rPr>
+        <w:t xml:space="preserve"> theo điều 10 thông tư 06/2021/TT-BTC ngày 22/01/2021 cho tờ khai số </w:t>
+      </w:r>
+      <w:r>
+        <w:rPr>
+          <w:rFonts w:ascii="Arial" w:hAnsi="Arial" w:cs="Arial"/>
+          <w:color w:val="auto"/>
+          <w:sz w:val="20"/>
+        </w:rPr>
+        <w:fldChar w:fldCharType="begin"/>
+      </w:r>
+      <w:r>
+        <w:rPr>
+          <w:rFonts w:ascii="Arial" w:hAnsi="Arial" w:cs="Arial"/>
+          <w:color w:val="auto"/>
+          <w:sz w:val="20"/>
+        </w:rPr>
+        <w:instrText xml:space="preserve"> MERGEFIELD  TaxRefundId  \* MERGEFORMAT </w:instrText>
+      </w:r>
+      <w:r>
+        <w:rPr>
+          <w:rFonts w:ascii="Arial" w:hAnsi="Arial" w:cs="Arial"/>
+          <w:color w:val="auto"/>
+          <w:sz w:val="20"/>
+        </w:rPr>
+        <w:fldChar w:fldCharType="separate"/>
+      </w:r>
+      <w:r>
+        <w:rPr>
+          <w:rFonts w:ascii="Arial" w:hAnsi="Arial" w:cs="Arial"/>
+          <w:noProof/>
+          <w:color w:val="auto"/>
+          <w:sz w:val="20"/>
+        </w:rPr>
+        <w:t>«TaxRefundId»</w:t>
+      </w:r>
+      <w:r>
+        <w:rPr>
+          <w:rFonts w:ascii="Arial" w:hAnsi="Arial" w:cs="Arial"/>
+          <w:color w:val="auto"/>
+          <w:sz w:val="20"/>
+        </w:rPr>
+        <w:fldChar w:fldCharType="end"/>
       </w:r>
     </w:p>
     <w:p>
@@ -3510,6 +3400,7 @@
           <w:color w:val="auto"/>
           <w:sz w:val="20"/>
         </w:rPr>
+        <w:lastRenderedPageBreak/>
         <w:t xml:space="preserve">3. Hình thức hoàn </w:t>
       </w:r>
       <w:r>
@@ -3544,7 +3435,6 @@
           <w:color w:val="auto"/>
           <w:sz w:val="20"/>
         </w:rPr>
-        <w:lastRenderedPageBreak/>
         <w:t xml:space="preserve">- Bù trừ cho số tiền thuế, thu khác còn nợ thuộc tờ khai hải quan số </w:t>
       </w:r>
       <w:r>
@@ -4090,7 +3980,24 @@
           <w:color w:val="auto"/>
           <w:sz w:val="20"/>
         </w:rPr>
-        <w:t>Tôi cam kết không hoàn, khấu trừ VAT tại cơ quan thuế nội địa.</w:t>
+        <w:t xml:space="preserve">Tôi cam kết không hoàn, khấu trừ VAT tại cơ quan thuế </w:t>
+      </w:r>
+      <w:r>
+        <w:rPr>
+          <w:rFonts w:ascii="Arial" w:hAnsi="Arial" w:cs="Arial"/>
+          <w:color w:val="auto"/>
+          <w:sz w:val="20"/>
+          <w:lang w:val="en-US"/>
+        </w:rPr>
+        <w:t>Đồng Nai</w:t>
+      </w:r>
+      <w:r>
+        <w:rPr>
+          <w:rFonts w:ascii="Arial" w:hAnsi="Arial" w:cs="Arial"/>
+          <w:color w:val="auto"/>
+          <w:sz w:val="20"/>
+        </w:rPr>
+        <w:t>.</w:t>
       </w:r>
     </w:p>
     <w:p>
@@ -4124,7 +4031,7 @@
           <w:color w:val="auto"/>
           <w:sz w:val="20"/>
         </w:rPr>
-        <w:t>ách nhiệm trước pháp luật về những số liệu đã khai./.</w:t>
+        <w:t>ách nhiệm trước pháp luật về những số liệu đã khai.</w:t>
       </w:r>
     </w:p>
     <w:p>

</xml_diff>